<commit_message>
Small changes to module 7 homework.
</commit_message>
<xml_diff>
--- a/module-7/stark-table-queries.docx
+++ b/module-7/stark-table-queries.docx
@@ -15,7 +15,11 @@
         <w:t>Table Queries</w:t>
       </w:r>
     </w:p>
-    <w:p/>
+    <w:p>
+      <w:r>
+        <w:t>https://github.com/CalebStark/csd-310/tree/main/module-7</w:t>
+      </w:r>
+    </w:p>
     <w:p>
       <w:r>
         <w:drawing>

</xml_diff>